<commit_message>
Ejercicio validación de placas completo
</commit_message>
<xml_diff>
--- a/placas/Casos de prueba - Placas.docx
+++ b/placas/Casos de prueba - Placas.docx
@@ -405,6 +405,7 @@
       <w:r>
         <w:rPr>
           <w:b/>
+          <w:noProof/>
           <w:sz w:val="36"/>
         </w:rPr>
         <w:drawing>
@@ -454,6 +455,7 @@
       <w:r>
         <w:rPr>
           <w:b/>
+          <w:noProof/>
           <w:sz w:val="36"/>
         </w:rPr>
         <w:drawing>
@@ -503,6 +505,7 @@
       <w:r>
         <w:rPr>
           <w:b/>
+          <w:noProof/>
           <w:sz w:val="36"/>
         </w:rPr>
         <w:lastRenderedPageBreak/>
@@ -603,6 +606,7 @@
       <w:r>
         <w:rPr>
           <w:b/>
+          <w:noProof/>
           <w:sz w:val="36"/>
         </w:rPr>
         <w:drawing>
@@ -652,6 +656,7 @@
       <w:r>
         <w:rPr>
           <w:b/>
+          <w:noProof/>
           <w:sz w:val="36"/>
         </w:rPr>
         <w:drawing>
@@ -701,6 +706,7 @@
       <w:r>
         <w:rPr>
           <w:b/>
+          <w:noProof/>
           <w:sz w:val="36"/>
         </w:rPr>
         <w:lastRenderedPageBreak/>
@@ -751,6 +757,7 @@
       <w:r>
         <w:rPr>
           <w:b/>
+          <w:noProof/>
           <w:sz w:val="36"/>
         </w:rPr>
         <w:drawing>
@@ -812,8 +819,6 @@
           <w:sz w:val="36"/>
         </w:rPr>
       </w:pPr>
-      <w:bookmarkStart w:id="0" w:name="_GoBack"/>
-      <w:bookmarkEnd w:id="0"/>
       <w:proofErr w:type="spellStart"/>
       <w:proofErr w:type="gramStart"/>
       <w:r>
@@ -851,6 +856,7 @@
       <w:r>
         <w:rPr>
           <w:b/>
+          <w:noProof/>
           <w:sz w:val="36"/>
         </w:rPr>
         <w:drawing>
@@ -900,6 +906,7 @@
       <w:r>
         <w:rPr>
           <w:b/>
+          <w:noProof/>
           <w:sz w:val="36"/>
         </w:rPr>
         <w:drawing>
@@ -949,6 +956,7 @@
       <w:r>
         <w:rPr>
           <w:b/>
+          <w:noProof/>
           <w:sz w:val="36"/>
         </w:rPr>
         <w:lastRenderedPageBreak/>
@@ -999,6 +1007,7 @@
       <w:r>
         <w:rPr>
           <w:b/>
+          <w:noProof/>
           <w:sz w:val="36"/>
         </w:rPr>
         <w:drawing>
@@ -1053,6 +1062,89 @@
           <w:sz w:val="36"/>
         </w:rPr>
       </w:pPr>
+      <w:r>
+        <w:rPr>
+          <w:b/>
+          <w:sz w:val="36"/>
+        </w:rPr>
+        <w:br w:type="page"/>
+      </w:r>
+    </w:p>
+    <w:p>
+      <w:pPr>
+        <w:rPr>
+          <w:b/>
+          <w:sz w:val="36"/>
+        </w:rPr>
+      </w:pPr>
+      <w:proofErr w:type="gramStart"/>
+      <w:r>
+        <w:rPr>
+          <w:b/>
+          <w:sz w:val="36"/>
+        </w:rPr>
+        <w:lastRenderedPageBreak/>
+        <w:t>Limpiar(</w:t>
+      </w:r>
+      <w:proofErr w:type="gramEnd"/>
+      <w:r>
+        <w:rPr>
+          <w:b/>
+          <w:sz w:val="36"/>
+        </w:rPr>
+        <w:t>)</w:t>
+      </w:r>
+      <w:bookmarkStart w:id="0" w:name="_GoBack"/>
+      <w:bookmarkEnd w:id="0"/>
+    </w:p>
+    <w:p>
+      <w:pPr>
+        <w:rPr>
+          <w:b/>
+          <w:sz w:val="36"/>
+        </w:rPr>
+      </w:pPr>
+      <w:r>
+        <w:rPr>
+          <w:b/>
+          <w:sz w:val="36"/>
+        </w:rPr>
+        <w:drawing>
+          <wp:inline distT="0" distB="0" distL="0" distR="0" wp14:anchorId="7EEC21B8" wp14:editId="27204DCF">
+            <wp:extent cx="5400040" cy="1300480"/>
+            <wp:effectExtent l="0" t="0" r="0" b="0"/>
+            <wp:docPr id="19" name="Imagen 19"/>
+            <wp:cNvGraphicFramePr>
+              <a:graphicFrameLocks xmlns:a="http://schemas.openxmlformats.org/drawingml/2006/main" noChangeAspect="1"/>
+            </wp:cNvGraphicFramePr>
+            <a:graphic xmlns:a="http://schemas.openxmlformats.org/drawingml/2006/main">
+              <a:graphicData uri="http://schemas.openxmlformats.org/drawingml/2006/picture">
+                <pic:pic xmlns:pic="http://schemas.openxmlformats.org/drawingml/2006/picture">
+                  <pic:nvPicPr>
+                    <pic:cNvPr id="1" name=""/>
+                    <pic:cNvPicPr/>
+                  </pic:nvPicPr>
+                  <pic:blipFill>
+                    <a:blip r:embed="rId22"/>
+                    <a:stretch>
+                      <a:fillRect/>
+                    </a:stretch>
+                  </pic:blipFill>
+                  <pic:spPr>
+                    <a:xfrm>
+                      <a:off x="0" y="0"/>
+                      <a:ext cx="5400040" cy="1300480"/>
+                    </a:xfrm>
+                    <a:prstGeom prst="rect">
+                      <a:avLst/>
+                    </a:prstGeom>
+                  </pic:spPr>
+                </pic:pic>
+              </a:graphicData>
+            </a:graphic>
+          </wp:inline>
+        </w:drawing>
+      </w:r>
     </w:p>
     <w:p/>
     <w:sectPr>

</xml_diff>

<commit_message>
Juego piedra papel o tijera v1.1
</commit_message>
<xml_diff>
--- a/placas/Casos de prueba - Placas.docx
+++ b/placas/Casos de prueba - Placas.docx
@@ -1082,9 +1082,25 @@
         <w:rPr>
           <w:b/>
           <w:sz w:val="36"/>
+          <w:u w:val="single"/>
         </w:rPr>
         <w:lastRenderedPageBreak/>
-        <w:t>Limpiar(</w:t>
+        <w:t>l</w:t>
+      </w:r>
+      <w:r>
+        <w:rPr>
+          <w:b/>
+          <w:sz w:val="36"/>
+          <w:u w:val="single"/>
+        </w:rPr>
+        <w:t>impiar</w:t>
+      </w:r>
+      <w:r>
+        <w:rPr>
+          <w:b/>
+          <w:sz w:val="36"/>
+        </w:rPr>
+        <w:t>(</w:t>
       </w:r>
       <w:proofErr w:type="gramEnd"/>
       <w:r>
@@ -1094,8 +1110,6 @@
         </w:rPr>
         <w:t>)</w:t>
       </w:r>
-      <w:bookmarkStart w:id="0" w:name="_GoBack"/>
-      <w:bookmarkEnd w:id="0"/>
     </w:p>
     <w:p>
       <w:pPr>
@@ -1146,7 +1160,10 @@
         </w:drawing>
       </w:r>
     </w:p>
-    <w:p/>
+    <w:p>
+      <w:bookmarkStart w:id="0" w:name="_GoBack"/>
+      <w:bookmarkEnd w:id="0"/>
+    </w:p>
     <w:sectPr>
       <w:pgSz w:w="11906" w:h="16838"/>
       <w:pgMar w:top="1417" w:right="1701" w:bottom="1417" w:left="1701" w:header="708" w:footer="708" w:gutter="0"/>

</xml_diff>